<commit_message>
update EKF, MM drawings
</commit_message>
<xml_diff>
--- a/Extended Kalman Filter/Charles River Test Plan.docx
+++ b/Extended Kalman Filter/Charles River Test Plan.docx
@@ -143,259 +143,283 @@
       <w:pPr>
         <w:spacing w:line="240" w:lineRule="auto"/>
         <w:rPr>
+          <w:b/>
+        </w:rPr>
+      </w:pPr>
+      <w:r>
+        <w:rPr>
+          <w:b/>
+          <w:i/>
           <w:highlight w:val="yellow"/>
         </w:rPr>
-      </w:pPr>
+        <w:t>Dates:</w:t>
+      </w:r>
       <w:r>
         <w:rPr>
           <w:b/>
           <w:i/>
           <w:highlight w:val="yellow"/>
         </w:rPr>
-        <w:t>Dates:</w:t>
+        <w:t xml:space="preserve"> TBD</w:t>
       </w:r>
       <w:r>
         <w:rPr>
           <w:highlight w:val="yellow"/>
         </w:rPr>
-        <w:t xml:space="preserve"> May 13-18, weather permitting.  Timeline may need to be compressed/shifted based on weather issues.  Site order may need to be revisited based on winds.</w:t>
-      </w:r>
-    </w:p>
-    <w:p>
-      <w:pPr>
-        <w:spacing w:line="240" w:lineRule="auto"/>
-        <w:rPr>
+        <w:t xml:space="preserve"> </w:t>
+      </w:r>
+    </w:p>
+    <w:p>
+      <w:pPr>
+        <w:spacing w:line="240" w:lineRule="auto"/>
+      </w:pPr>
+    </w:p>
+    <w:p>
+      <w:pPr>
+        <w:spacing w:line="240" w:lineRule="auto"/>
+        <w:rPr>
+          <w:b/>
+          <w:i/>
+        </w:rPr>
+      </w:pPr>
+      <w:r>
+        <w:rPr>
+          <w:b/>
+          <w:i/>
+        </w:rPr>
+        <w:t xml:space="preserve">Travel: </w:t>
+      </w:r>
+    </w:p>
+    <w:p>
+      <w:pPr>
+        <w:spacing w:line="240" w:lineRule="auto"/>
+      </w:pPr>
+      <w:r>
+        <w:t xml:space="preserve">Day </w:t>
+      </w:r>
+      <w:r>
+        <w:t>1</w:t>
+      </w:r>
+      <w:r>
+        <w:t xml:space="preserve">- WHOI team to drive to </w:t>
+      </w:r>
+      <w:proofErr w:type="spellStart"/>
+      <w:r>
+        <w:t>Ashumet</w:t>
+      </w:r>
+      <w:proofErr w:type="spellEnd"/>
+      <w:r>
+        <w:t xml:space="preserve"> Pond to conduct </w:t>
+      </w:r>
+      <w:r>
+        <w:t>shakedown</w:t>
+      </w:r>
+      <w:r>
+        <w:t>.  If successful, conduct Doppler</w:t>
+      </w:r>
+      <w:r>
+        <w:t xml:space="preserve"> and </w:t>
+      </w:r>
+      <w:r>
+        <w:t>speed vs propeller turns testing</w:t>
+      </w:r>
+      <w:r>
+        <w:t>.</w:t>
+      </w:r>
+    </w:p>
+    <w:p>
+      <w:pPr>
+        <w:spacing w:line="240" w:lineRule="auto"/>
+      </w:pPr>
+      <w:r>
+        <w:t xml:space="preserve">Day </w:t>
+      </w:r>
+      <w:r>
+        <w:t>2</w:t>
+      </w:r>
+      <w:r>
+        <w:t xml:space="preserve">- </w:t>
+      </w:r>
+      <w:r>
+        <w:t xml:space="preserve">WHOI team drive to MIT Sailing Pavilion to conduct </w:t>
+      </w:r>
+      <w:r>
+        <w:t xml:space="preserve">Doppler and </w:t>
+      </w:r>
+      <w:r>
+        <w:t>current testing</w:t>
+      </w:r>
+    </w:p>
+    <w:p>
+      <w:pPr>
+        <w:spacing w:line="240" w:lineRule="auto"/>
+      </w:pPr>
+    </w:p>
+    <w:p>
+      <w:pPr>
+        <w:spacing w:line="240" w:lineRule="auto"/>
+      </w:pPr>
+      <w:proofErr w:type="gramStart"/>
+      <w:r>
+        <w:t>30</w:t>
+      </w:r>
+      <w:r>
+        <w:t xml:space="preserve"> minute</w:t>
+      </w:r>
+      <w:proofErr w:type="gramEnd"/>
+      <w:r>
+        <w:t xml:space="preserve"> drive </w:t>
+      </w:r>
+      <w:r>
+        <w:t xml:space="preserve">to </w:t>
+      </w:r>
+      <w:proofErr w:type="spellStart"/>
+      <w:r>
+        <w:t>Ashumet</w:t>
+      </w:r>
+      <w:proofErr w:type="spellEnd"/>
+      <w:r>
+        <w:t xml:space="preserve"> Pond</w:t>
+      </w:r>
+      <w:r>
+        <w:t>.</w:t>
+      </w:r>
+    </w:p>
+    <w:p>
+      <w:pPr>
+        <w:spacing w:line="240" w:lineRule="auto"/>
+      </w:pPr>
+      <w:r>
+        <w:t xml:space="preserve">Approximately </w:t>
+      </w:r>
+      <w:proofErr w:type="gramStart"/>
+      <w:r>
+        <w:t>2 hour</w:t>
+      </w:r>
+      <w:proofErr w:type="gramEnd"/>
+      <w:r>
+        <w:t xml:space="preserve"> drive to MIT Sailing Pavilion</w:t>
+      </w:r>
+    </w:p>
+    <w:p>
+      <w:pPr>
+        <w:spacing w:line="240" w:lineRule="auto"/>
+      </w:pPr>
+    </w:p>
+    <w:p>
+      <w:pPr>
+        <w:spacing w:line="240" w:lineRule="auto"/>
+        <w:rPr>
+          <w:i/>
+        </w:rPr>
+      </w:pPr>
+      <w:r>
+        <w:rPr>
+          <w:i/>
+        </w:rPr>
+        <w:t xml:space="preserve">Boat ramp: </w:t>
+      </w:r>
+      <w:proofErr w:type="spellStart"/>
+      <w:r>
+        <w:rPr>
+          <w:i/>
+        </w:rPr>
+        <w:t>Ashumet</w:t>
+      </w:r>
+      <w:proofErr w:type="spellEnd"/>
+      <w:r>
+        <w:rPr>
+          <w:i/>
+        </w:rPr>
+        <w:t xml:space="preserve"> Pond </w:t>
+      </w:r>
+      <w:r>
+        <w:rPr>
+          <w:i/>
+        </w:rPr>
+        <w:t xml:space="preserve">- </w:t>
+      </w:r>
+      <w:r>
+        <w:rPr>
+          <w:i/>
+        </w:rPr>
+        <w:t>ample</w:t>
+      </w:r>
+      <w:r>
+        <w:rPr>
+          <w:i/>
+        </w:rPr>
+        <w:t xml:space="preserve"> parking.</w:t>
+      </w:r>
+    </w:p>
+    <w:p>
+      <w:pPr>
+        <w:spacing w:line="240" w:lineRule="auto"/>
+        <w:rPr>
+          <w:i/>
+        </w:rPr>
+      </w:pPr>
+      <w:r>
+        <w:rPr>
+          <w:i/>
           <w:highlight w:val="yellow"/>
         </w:rPr>
-      </w:pPr>
-    </w:p>
-    <w:p>
-      <w:pPr>
-        <w:spacing w:line="240" w:lineRule="auto"/>
-        <w:rPr>
-          <w:b/>
-        </w:rPr>
-      </w:pPr>
-      <w:r>
-        <w:rPr>
-          <w:b/>
+        <w:t>Parking at Sailing Pavilion?</w:t>
+      </w:r>
+      <w:r>
+        <w:rPr>
+          <w:i/>
+        </w:rPr>
+        <w:t xml:space="preserve">  </w:t>
+      </w:r>
+    </w:p>
+    <w:p>
+      <w:pPr>
+        <w:spacing w:line="240" w:lineRule="auto"/>
+      </w:pPr>
+    </w:p>
+    <w:p>
+      <w:pPr>
+        <w:spacing w:line="240" w:lineRule="auto"/>
+        <w:rPr>
+          <w:b/>
+          <w:i/>
+        </w:rPr>
+      </w:pPr>
+      <w:r>
+        <w:rPr>
+          <w:b/>
+          <w:i/>
           <w:highlight w:val="yellow"/>
         </w:rPr>
-        <w:t>(Phone call Sunday night to discuss weather)</w:t>
-      </w:r>
-    </w:p>
-    <w:p>
-      <w:pPr>
-        <w:spacing w:line="240" w:lineRule="auto"/>
-      </w:pPr>
-    </w:p>
-    <w:p>
-      <w:pPr>
-        <w:spacing w:line="240" w:lineRule="auto"/>
-        <w:rPr>
-          <w:b/>
-          <w:i/>
-        </w:rPr>
-      </w:pPr>
-      <w:r>
-        <w:rPr>
-          <w:b/>
-          <w:i/>
-        </w:rPr>
-        <w:t xml:space="preserve">Travel: </w:t>
-      </w:r>
-    </w:p>
-    <w:p>
-      <w:pPr>
-        <w:spacing w:line="240" w:lineRule="auto"/>
-      </w:pPr>
-      <w:r>
-        <w:t xml:space="preserve">Day </w:t>
-      </w:r>
-      <w:r>
-        <w:t>1</w:t>
-      </w:r>
-      <w:r>
-        <w:t xml:space="preserve">- WHOI team to drive to </w:t>
-      </w:r>
-      <w:proofErr w:type="spellStart"/>
-      <w:r>
-        <w:t>Ashumet</w:t>
-      </w:r>
-      <w:proofErr w:type="spellEnd"/>
-      <w:r>
-        <w:t xml:space="preserve"> Pond to conduct </w:t>
-      </w:r>
-      <w:r>
-        <w:t xml:space="preserve">shakedown and </w:t>
-      </w:r>
-      <w:r>
-        <w:t>speed vs propeller turns testing</w:t>
-      </w:r>
-      <w:r>
-        <w:t>.</w:t>
-      </w:r>
-    </w:p>
-    <w:p>
-      <w:pPr>
-        <w:spacing w:line="240" w:lineRule="auto"/>
-      </w:pPr>
-      <w:r>
-        <w:t xml:space="preserve">Day </w:t>
-      </w:r>
-      <w:r>
-        <w:t>2</w:t>
-      </w:r>
-      <w:r>
-        <w:t xml:space="preserve">- </w:t>
-      </w:r>
-      <w:r>
-        <w:t>WHOI team drive to MIT Sailing Pavilion to conduct current testing</w:t>
-      </w:r>
-    </w:p>
-    <w:p>
-      <w:pPr>
-        <w:spacing w:line="240" w:lineRule="auto"/>
-      </w:pPr>
-    </w:p>
-    <w:p>
-      <w:pPr>
-        <w:spacing w:line="240" w:lineRule="auto"/>
-      </w:pPr>
+        <w:t xml:space="preserve">WHOI Personnel </w:t>
+      </w:r>
       <w:proofErr w:type="gramStart"/>
       <w:r>
-        <w:t>30</w:t>
-      </w:r>
-      <w:r>
-        <w:t xml:space="preserve"> minute</w:t>
+        <w:rPr>
+          <w:b/>
+          <w:i/>
+          <w:highlight w:val="yellow"/>
+        </w:rPr>
+        <w:t>attending</w:t>
+      </w:r>
+      <w:r>
+        <w:rPr>
+          <w:b/>
+          <w:i/>
+          <w:highlight w:val="yellow"/>
+        </w:rPr>
+        <w:t>?</w:t>
+      </w:r>
+      <w:r>
+        <w:rPr>
+          <w:b/>
+          <w:i/>
+          <w:highlight w:val="yellow"/>
+        </w:rPr>
+        <w:t>:</w:t>
       </w:r>
       <w:proofErr w:type="gramEnd"/>
-      <w:r>
-        <w:t xml:space="preserve"> drive </w:t>
-      </w:r>
-      <w:r>
-        <w:t xml:space="preserve">to </w:t>
-      </w:r>
-      <w:proofErr w:type="spellStart"/>
-      <w:r>
-        <w:t>Ashumet</w:t>
-      </w:r>
-      <w:proofErr w:type="spellEnd"/>
-      <w:r>
-        <w:t xml:space="preserve"> Pond</w:t>
-      </w:r>
-      <w:r>
-        <w:t>.</w:t>
-      </w:r>
-    </w:p>
-    <w:p>
-      <w:pPr>
-        <w:spacing w:line="240" w:lineRule="auto"/>
-      </w:pPr>
-      <w:r>
-        <w:t xml:space="preserve">Approximately </w:t>
-      </w:r>
-      <w:proofErr w:type="gramStart"/>
-      <w:r>
-        <w:t>2 hour</w:t>
-      </w:r>
-      <w:proofErr w:type="gramEnd"/>
-      <w:r>
-        <w:t xml:space="preserve"> drive to MIT Sailing Pavilion</w:t>
-      </w:r>
-    </w:p>
-    <w:p>
-      <w:pPr>
-        <w:spacing w:line="240" w:lineRule="auto"/>
-      </w:pPr>
-    </w:p>
-    <w:p>
-      <w:pPr>
-        <w:spacing w:line="240" w:lineRule="auto"/>
-        <w:rPr>
-          <w:i/>
-        </w:rPr>
-      </w:pPr>
-      <w:r>
-        <w:rPr>
-          <w:i/>
-        </w:rPr>
-        <w:t xml:space="preserve">Boat ramp: </w:t>
-      </w:r>
-      <w:proofErr w:type="spellStart"/>
-      <w:r>
-        <w:rPr>
-          <w:i/>
-        </w:rPr>
-        <w:t>Ashumet</w:t>
-      </w:r>
-      <w:proofErr w:type="spellEnd"/>
-      <w:r>
-        <w:rPr>
-          <w:i/>
-        </w:rPr>
-        <w:t xml:space="preserve"> Pond </w:t>
-      </w:r>
-      <w:r>
-        <w:rPr>
-          <w:i/>
-        </w:rPr>
-        <w:t xml:space="preserve">- </w:t>
-      </w:r>
-      <w:r>
-        <w:rPr>
-          <w:i/>
-        </w:rPr>
-        <w:t>ample</w:t>
-      </w:r>
-      <w:r>
-        <w:rPr>
-          <w:i/>
-        </w:rPr>
-        <w:t xml:space="preserve"> parking.</w:t>
-      </w:r>
-    </w:p>
-    <w:p>
-      <w:pPr>
-        <w:spacing w:line="240" w:lineRule="auto"/>
-        <w:rPr>
-          <w:i/>
-        </w:rPr>
-      </w:pPr>
-      <w:r>
-        <w:rPr>
-          <w:i/>
-          <w:highlight w:val="yellow"/>
-        </w:rPr>
-        <w:t>Parking at Sailing Pavilion?</w:t>
-      </w:r>
-      <w:r>
-        <w:rPr>
-          <w:i/>
-        </w:rPr>
-        <w:t xml:space="preserve">  </w:t>
-      </w:r>
-    </w:p>
-    <w:p>
-      <w:pPr>
-        <w:spacing w:line="240" w:lineRule="auto"/>
-      </w:pPr>
-    </w:p>
-    <w:p>
-      <w:pPr>
-        <w:spacing w:line="240" w:lineRule="auto"/>
-        <w:rPr>
-          <w:b/>
-          <w:i/>
-        </w:rPr>
-      </w:pPr>
-      <w:r>
-        <w:rPr>
-          <w:b/>
-          <w:i/>
-        </w:rPr>
-        <w:t>WHOI Personnel attending:</w:t>
-      </w:r>
     </w:p>
     <w:p>
       <w:pPr>
@@ -416,55 +440,6 @@
       <w:proofErr w:type="spellEnd"/>
       <w:r>
         <w:t xml:space="preserve"> Fitzgerald</w:t>
-      </w:r>
-    </w:p>
-    <w:p>
-      <w:pPr>
-        <w:spacing w:line="240" w:lineRule="auto"/>
-      </w:pPr>
-      <w:r>
-        <w:t xml:space="preserve">Erin </w:t>
-      </w:r>
-      <w:proofErr w:type="spellStart"/>
-      <w:r>
-        <w:t>Fischell</w:t>
-      </w:r>
-      <w:proofErr w:type="spellEnd"/>
-    </w:p>
-    <w:p>
-      <w:pPr>
-        <w:spacing w:line="240" w:lineRule="auto"/>
-      </w:pPr>
-    </w:p>
-    <w:p>
-      <w:pPr>
-        <w:spacing w:line="240" w:lineRule="auto"/>
-        <w:rPr>
-          <w:b/>
-        </w:rPr>
-      </w:pPr>
-      <w:r>
-        <w:rPr>
-          <w:b/>
-          <w:highlight w:val="yellow"/>
-        </w:rPr>
-        <w:t xml:space="preserve">You can also contact: Erin </w:t>
-      </w:r>
-      <w:proofErr w:type="spellStart"/>
-      <w:r>
-        <w:rPr>
-          <w:b/>
-          <w:highlight w:val="yellow"/>
-        </w:rPr>
-        <w:t>Fischell</w:t>
-      </w:r>
-      <w:proofErr w:type="spellEnd"/>
-      <w:r>
-        <w:rPr>
-          <w:b/>
-          <w:highlight w:val="yellow"/>
-        </w:rPr>
-        <w:t>, lead PI, 732-299-6650</w:t>
       </w:r>
     </w:p>
     <w:p>
@@ -484,12 +459,12 @@
           <wp:anchor distT="0" distB="0" distL="114300" distR="114300" simplePos="0" relativeHeight="251660288" behindDoc="0" locked="0" layoutInCell="1" allowOverlap="1" wp14:anchorId="3B735EA9">
             <wp:simplePos x="0" y="0"/>
             <wp:positionH relativeFrom="margin">
-              <wp:align>right</wp:align>
+              <wp:posOffset>3613150</wp:posOffset>
             </wp:positionH>
             <wp:positionV relativeFrom="paragraph">
-              <wp:posOffset>160655</wp:posOffset>
+              <wp:posOffset>26035</wp:posOffset>
             </wp:positionV>
-            <wp:extent cx="2330450" cy="1380162"/>
+            <wp:extent cx="2330450" cy="1379855"/>
             <wp:effectExtent l="0" t="0" r="0" b="0"/>
             <wp:wrapNone/>
             <wp:docPr id="1026" name="Picture 2" descr="https://encrypted-tbn0.gstatic.com/images?q=tbn:ANd9GcS-oBdQSLToru00eiqy5AkdUafrmSzZIRj9MPGQDOes5thFSp7A">
@@ -518,7 +493,7 @@
                     </pic:cNvPicPr>
                   </pic:nvPicPr>
                   <pic:blipFill>
-                    <a:blip r:embed="rId7">
+                    <a:blip r:embed="rId8">
                       <a:extLst>
                         <a:ext uri="{28A0092B-C50C-407E-A947-70E740481C1C}">
                           <a14:useLocalDpi xmlns:a14="http://schemas.microsoft.com/office/drawing/2010/main" val="0"/>
@@ -533,7 +508,7 @@
                   <pic:spPr bwMode="auto">
                     <a:xfrm>
                       <a:off x="0" y="0"/>
-                      <a:ext cx="2330450" cy="1380162"/>
+                      <a:ext cx="2330450" cy="1379855"/>
                     </a:xfrm>
                     <a:prstGeom prst="rect">
                       <a:avLst/>
@@ -559,6 +534,14 @@
         <w:spacing w:line="240" w:lineRule="auto"/>
         <w:rPr>
           <w:b/>
+        </w:rPr>
+      </w:pPr>
+    </w:p>
+    <w:p>
+      <w:pPr>
+        <w:spacing w:line="240" w:lineRule="auto"/>
+        <w:rPr>
+          <w:b/>
           <w:i/>
         </w:rPr>
       </w:pPr>
@@ -575,6 +558,8 @@
         </w:rPr>
         <w:t xml:space="preserve"> </w:t>
       </w:r>
+      <w:bookmarkStart w:id="0" w:name="_GoBack"/>
+      <w:bookmarkEnd w:id="0"/>
     </w:p>
     <w:p>
       <w:pPr>
@@ -594,6 +579,9 @@
         <w:t xml:space="preserve"> AUV(x2) with </w:t>
       </w:r>
       <w:proofErr w:type="spellStart"/>
+      <w:r>
+        <w:t>p</w:t>
+      </w:r>
       <w:r>
         <w:t>iUSBL</w:t>
       </w:r>
@@ -630,34 +618,6 @@
     </w:p>
     <w:p>
       <w:pPr>
-        <w:spacing w:line="240" w:lineRule="auto"/>
-      </w:pPr>
-    </w:p>
-    <w:p>
-      <w:pPr>
-        <w:spacing w:line="240" w:lineRule="auto"/>
-      </w:pPr>
-      <w:proofErr w:type="spellStart"/>
-      <w:r>
-        <w:t>JetYak</w:t>
-      </w:r>
-      <w:proofErr w:type="spellEnd"/>
-      <w:r>
-        <w:t xml:space="preserve"> ASV with </w:t>
-      </w:r>
-      <w:r>
-        <w:rPr>
-          <w:highlight w:val="yellow"/>
-        </w:rPr>
-        <w:t>RDI WHN300 DVL</w:t>
-      </w:r>
-    </w:p>
-    <w:p>
-      <w:pPr>
-        <w:numPr>
-          <w:ilvl w:val="0"/>
-          <w:numId w:val="1"/>
-        </w:numPr>
         <w:spacing w:line="240" w:lineRule="auto"/>
       </w:pPr>
       <w:r>
@@ -671,7 +631,7 @@
               <wp:posOffset>3609975</wp:posOffset>
             </wp:positionH>
             <wp:positionV relativeFrom="paragraph">
-              <wp:posOffset>92710</wp:posOffset>
+              <wp:posOffset>118745</wp:posOffset>
             </wp:positionV>
             <wp:extent cx="2333625" cy="1695450"/>
             <wp:effectExtent l="0" t="0" r="9525" b="0"/>
@@ -686,7 +646,7 @@
                     <pic:cNvPicPr preferRelativeResize="0"/>
                   </pic:nvPicPr>
                   <pic:blipFill>
-                    <a:blip r:embed="rId8"/>
+                    <a:blip r:embed="rId9"/>
                     <a:srcRect r="11870" b="14832"/>
                     <a:stretch>
                       <a:fillRect/>
@@ -708,12 +668,30 @@
           </wp:anchor>
         </w:drawing>
       </w:r>
-      <w:r>
-        <w:t>Length:</w:t>
-      </w:r>
-      <w:r>
-        <w:t xml:space="preserve"> ~11’</w:t>
-      </w:r>
+    </w:p>
+    <w:p>
+      <w:pPr>
+        <w:spacing w:line="240" w:lineRule="auto"/>
+      </w:pPr>
+      <w:proofErr w:type="spellStart"/>
+      <w:r>
+        <w:t>JetYak</w:t>
+      </w:r>
+      <w:proofErr w:type="spellEnd"/>
+      <w:r>
+        <w:t xml:space="preserve"> ASV with </w:t>
+      </w:r>
+      <w:r>
+        <w:t>Signature 1000 ADCP</w:t>
+      </w:r>
+      <w:r>
+        <w:t xml:space="preserve"> and </w:t>
+      </w:r>
+      <w:proofErr w:type="spellStart"/>
+      <w:r>
+        <w:t>iUSBL</w:t>
+      </w:r>
+      <w:proofErr w:type="spellEnd"/>
     </w:p>
     <w:p>
       <w:pPr>
@@ -723,16 +701,11 @@
         </w:numPr>
         <w:spacing w:line="240" w:lineRule="auto"/>
       </w:pPr>
-      <w:proofErr w:type="gramStart"/>
-      <w:r>
-        <w:t>Width:</w:t>
-      </w:r>
-      <w:r>
-        <w:t>~</w:t>
-      </w:r>
-      <w:proofErr w:type="gramEnd"/>
-      <w:r>
-        <w:t>3’</w:t>
+      <w:r>
+        <w:t>Length:</w:t>
+      </w:r>
+      <w:r>
+        <w:t xml:space="preserve"> ~11’</w:t>
       </w:r>
     </w:p>
     <w:p>
@@ -745,6 +718,26 @@
       </w:pPr>
       <w:proofErr w:type="gramStart"/>
       <w:r>
+        <w:t>Width:</w:t>
+      </w:r>
+      <w:r>
+        <w:t>~</w:t>
+      </w:r>
+      <w:proofErr w:type="gramEnd"/>
+      <w:r>
+        <w:t>3’</w:t>
+      </w:r>
+    </w:p>
+    <w:p>
+      <w:pPr>
+        <w:numPr>
+          <w:ilvl w:val="0"/>
+          <w:numId w:val="1"/>
+        </w:numPr>
+        <w:spacing w:line="240" w:lineRule="auto"/>
+      </w:pPr>
+      <w:proofErr w:type="gramStart"/>
+      <w:r>
         <w:t>Weight:</w:t>
       </w:r>
       <w:r>
@@ -804,24 +797,17 @@
       </w:pPr>
     </w:p>
     <w:p>
-      <w:r>
-        <w:br w:type="page"/>
-      </w:r>
-    </w:p>
-    <w:p>
-      <w:pPr>
-        <w:spacing w:line="240" w:lineRule="auto"/>
-        <w:rPr>
-          <w:b/>
-          <w:i/>
-        </w:rPr>
-      </w:pPr>
-      <w:r>
-        <w:rPr>
-          <w:b/>
-          <w:i/>
-        </w:rPr>
-        <w:lastRenderedPageBreak/>
+      <w:pPr>
+        <w:rPr>
+          <w:b/>
+          <w:i/>
+        </w:rPr>
+      </w:pPr>
+      <w:r>
+        <w:rPr>
+          <w:b/>
+          <w:i/>
+        </w:rPr>
         <w:t>General Operation Plan</w:t>
       </w:r>
     </w:p>
@@ -923,183 +909,424 @@
       </w:r>
       <w:proofErr w:type="spellEnd"/>
       <w:r>
+        <w:t xml:space="preserve"> to the MIT Sailing Pavilion.  Collect current data with the </w:t>
+      </w:r>
+      <w:proofErr w:type="spellStart"/>
+      <w:r>
+        <w:t>JetYak</w:t>
+      </w:r>
+      <w:proofErr w:type="spellEnd"/>
+      <w:r>
+        <w:t xml:space="preserve"> with the </w:t>
+      </w:r>
+      <w:proofErr w:type="spellStart"/>
+      <w:r>
+        <w:t>SandSharks</w:t>
+      </w:r>
+      <w:proofErr w:type="spellEnd"/>
+      <w:r>
+        <w:t xml:space="preserve"> following recording </w:t>
+      </w:r>
+      <w:proofErr w:type="spellStart"/>
+      <w:r>
+        <w:t>iUSBL</w:t>
+      </w:r>
+      <w:proofErr w:type="spellEnd"/>
+      <w:r>
+        <w:t xml:space="preserve"> positions and acoustic Doppler shift data.</w:t>
+      </w:r>
+    </w:p>
+    <w:p>
+      <w:pPr>
+        <w:spacing w:line="240" w:lineRule="auto"/>
+      </w:pPr>
+    </w:p>
+    <w:p>
+      <w:pPr>
+        <w:spacing w:line="240" w:lineRule="auto"/>
+      </w:pPr>
+      <w:r>
+        <w:rPr>
+          <w:b/>
+          <w:i/>
+        </w:rPr>
+        <w:t>Site Information:</w:t>
+      </w:r>
+    </w:p>
+    <w:p>
+      <w:pPr>
+        <w:spacing w:line="240" w:lineRule="auto"/>
+        <w:rPr>
+          <w:b/>
+        </w:rPr>
+      </w:pPr>
+    </w:p>
+    <w:p>
+      <w:pPr>
+        <w:spacing w:line="240" w:lineRule="auto"/>
+        <w:rPr>
+          <w:b/>
+        </w:rPr>
+      </w:pPr>
+      <w:r>
+        <w:rPr>
+          <w:b/>
+        </w:rPr>
+        <w:t xml:space="preserve">Site 1: </w:t>
+      </w:r>
+      <w:proofErr w:type="spellStart"/>
+      <w:r>
+        <w:rPr>
+          <w:b/>
+        </w:rPr>
+        <w:t>Ashumet</w:t>
+      </w:r>
+      <w:proofErr w:type="spellEnd"/>
+      <w:r>
+        <w:rPr>
+          <w:b/>
+        </w:rPr>
+        <w:t xml:space="preserve"> Pond</w:t>
+      </w:r>
+    </w:p>
+    <w:p>
+      <w:pPr>
+        <w:spacing w:line="240" w:lineRule="auto"/>
+        <w:rPr>
+          <w:b/>
+          <w:i/>
+        </w:rPr>
+      </w:pPr>
+    </w:p>
+    <w:p>
+      <w:pPr>
+        <w:spacing w:line="240" w:lineRule="auto"/>
+        <w:rPr>
+          <w:i/>
+        </w:rPr>
+      </w:pPr>
+      <w:r>
+        <w:rPr>
+          <w:i/>
+        </w:rPr>
+        <w:t xml:space="preserve">Information: </w:t>
+      </w:r>
+      <w:r>
+        <w:rPr>
+          <w:i/>
+        </w:rPr>
+        <w:t>Public boat launch</w:t>
+      </w:r>
+    </w:p>
+    <w:p>
+      <w:pPr>
+        <w:spacing w:line="240" w:lineRule="auto"/>
+      </w:pPr>
+      <w:r>
+        <w:rPr>
+          <w:i/>
+        </w:rPr>
+        <w:t xml:space="preserve">Water Depth: </w:t>
+      </w:r>
+      <w:r>
+        <w:t>5-65ft</w:t>
+      </w:r>
+      <w:r>
+        <w:t xml:space="preserve">.  </w:t>
+      </w:r>
+    </w:p>
+    <w:p>
+      <w:pPr>
+        <w:spacing w:line="240" w:lineRule="auto"/>
+      </w:pPr>
+      <w:r>
+        <w:rPr>
+          <w:i/>
+        </w:rPr>
+        <w:t xml:space="preserve">Current and Tides: </w:t>
+      </w:r>
+    </w:p>
+    <w:p>
+      <w:pPr>
+        <w:spacing w:line="240" w:lineRule="auto"/>
+        <w:rPr>
+          <w:i/>
+        </w:rPr>
+      </w:pPr>
+      <w:r>
+        <w:rPr>
+          <w:i/>
+        </w:rPr>
+        <w:t xml:space="preserve">Desired Surveys: </w:t>
+      </w:r>
+      <w:r>
+        <w:rPr>
+          <w:i/>
+        </w:rPr>
+        <w:t>S</w:t>
+      </w:r>
+      <w:r>
+        <w:rPr>
+          <w:i/>
+        </w:rPr>
+        <w:t>hakedown and equipment tests</w:t>
+      </w:r>
+      <w:r>
+        <w:rPr>
+          <w:i/>
+        </w:rPr>
+        <w:t xml:space="preserve"> for both </w:t>
+      </w:r>
+      <w:proofErr w:type="spellStart"/>
+      <w:r>
+        <w:rPr>
+          <w:i/>
+        </w:rPr>
+        <w:t>SandSharks</w:t>
+      </w:r>
+      <w:proofErr w:type="spellEnd"/>
+      <w:r>
+        <w:rPr>
+          <w:i/>
+        </w:rPr>
+        <w:t xml:space="preserve"> and </w:t>
+      </w:r>
+      <w:proofErr w:type="spellStart"/>
+      <w:r>
+        <w:rPr>
+          <w:i/>
+        </w:rPr>
+        <w:t>JetYak</w:t>
+      </w:r>
+      <w:proofErr w:type="spellEnd"/>
+      <w:r>
+        <w:rPr>
+          <w:i/>
+        </w:rPr>
         <w:t xml:space="preserve"> to </w:t>
       </w:r>
-      <w:r>
-        <w:t xml:space="preserve">the MIT Sailing Pavilion.  Collect current data with the </w:t>
-      </w:r>
-      <w:proofErr w:type="spellStart"/>
-      <w:r>
+      <w:proofErr w:type="spellStart"/>
+      <w:r>
+        <w:rPr>
+          <w:i/>
+        </w:rPr>
+        <w:t>veify</w:t>
+      </w:r>
+      <w:proofErr w:type="spellEnd"/>
+      <w:r>
+        <w:rPr>
+          <w:i/>
+        </w:rPr>
+        <w:t xml:space="preserve"> functionality and ability to record desired data.</w:t>
+      </w:r>
+      <w:r>
+        <w:rPr>
+          <w:i/>
+        </w:rPr>
+        <w:t xml:space="preserve"> </w:t>
+      </w:r>
+      <w:r>
+        <w:rPr>
+          <w:i/>
+        </w:rPr>
+        <w:t xml:space="preserve"> </w:t>
+      </w:r>
+      <w:r>
+        <w:rPr>
+          <w:i/>
+        </w:rPr>
+        <w:t>L</w:t>
+      </w:r>
+      <w:r>
+        <w:rPr>
+          <w:i/>
+        </w:rPr>
+        <w:t>awnmower surveys</w:t>
+      </w:r>
+      <w:r>
+        <w:rPr>
+          <w:i/>
+        </w:rPr>
+        <w:t xml:space="preserve"> for speed vs propeller RPM</w:t>
+      </w:r>
+      <w:r>
+        <w:rPr>
+          <w:i/>
+        </w:rPr>
+        <w:t>(</w:t>
+      </w:r>
+      <w:proofErr w:type="spellStart"/>
+      <w:r>
+        <w:rPr>
+          <w:i/>
+        </w:rPr>
+        <w:t>SandSharks</w:t>
+      </w:r>
+      <w:proofErr w:type="spellEnd"/>
+      <w:r>
+        <w:rPr>
+          <w:i/>
+        </w:rPr>
+        <w:t>)</w:t>
+      </w:r>
+      <w:r>
+        <w:rPr>
+          <w:i/>
+        </w:rPr>
+        <w:t xml:space="preserve"> and Doppler data</w:t>
+      </w:r>
+      <w:r>
+        <w:rPr>
+          <w:i/>
+        </w:rPr>
+        <w:t>(all)</w:t>
+      </w:r>
+      <w:r>
+        <w:rPr>
+          <w:i/>
+        </w:rPr>
+        <w:t>.</w:t>
+      </w:r>
+    </w:p>
+    <w:p>
+      <w:pPr>
+        <w:spacing w:line="240" w:lineRule="auto"/>
+      </w:pPr>
+    </w:p>
+    <w:p>
+      <w:pPr>
+        <w:spacing w:line="240" w:lineRule="auto"/>
+        <w:rPr>
+          <w:b/>
+        </w:rPr>
+      </w:pPr>
+    </w:p>
+    <w:p>
+      <w:pPr>
+        <w:spacing w:line="240" w:lineRule="auto"/>
+        <w:rPr>
+          <w:b/>
+        </w:rPr>
+      </w:pPr>
+      <w:r>
+        <w:rPr>
+          <w:b/>
+        </w:rPr>
+        <w:t xml:space="preserve">Site 2: </w:t>
+      </w:r>
+      <w:r>
+        <w:rPr>
+          <w:b/>
+        </w:rPr>
+        <w:t>Charles River/MIT Sailing Pavilion</w:t>
+      </w:r>
+    </w:p>
+    <w:p>
+      <w:pPr>
+        <w:spacing w:line="240" w:lineRule="auto"/>
+        <w:rPr>
+          <w:b/>
+          <w:i/>
+        </w:rPr>
+      </w:pPr>
+    </w:p>
+    <w:p>
+      <w:pPr>
+        <w:spacing w:line="240" w:lineRule="auto"/>
+        <w:rPr>
+          <w:i/>
+        </w:rPr>
+      </w:pPr>
+      <w:r>
+        <w:rPr>
+          <w:i/>
+        </w:rPr>
+        <w:t xml:space="preserve">Information: </w:t>
+      </w:r>
+      <w:r>
+        <w:rPr>
+          <w:i/>
+        </w:rPr>
+        <w:t>Time on the water limited by crew shells in the early morning and sailing classes after lunch</w:t>
+      </w:r>
+    </w:p>
+    <w:p>
+      <w:pPr>
+        <w:spacing w:line="240" w:lineRule="auto"/>
+      </w:pPr>
+      <w:r>
+        <w:rPr>
+          <w:i/>
+        </w:rPr>
+        <w:t xml:space="preserve">Water depth: </w:t>
+      </w:r>
+      <w:r>
+        <w:t>9-18ft</w:t>
+      </w:r>
+    </w:p>
+    <w:p>
+      <w:pPr>
+        <w:spacing w:line="240" w:lineRule="auto"/>
+      </w:pPr>
+      <w:r>
+        <w:rPr>
+          <w:i/>
+        </w:rPr>
+        <w:t xml:space="preserve">Current and tides: </w:t>
+      </w:r>
+    </w:p>
+    <w:p>
+      <w:pPr>
+        <w:spacing w:line="240" w:lineRule="auto"/>
+        <w:rPr>
+          <w:i/>
+        </w:rPr>
+      </w:pPr>
+      <w:r>
+        <w:rPr>
+          <w:i/>
+        </w:rPr>
+        <w:t xml:space="preserve">Desired Surveys: </w:t>
+      </w:r>
+      <w:r>
+        <w:rPr>
+          <w:i/>
+        </w:rPr>
+        <w:t xml:space="preserve">Lawnmower patterns led by the </w:t>
+      </w:r>
+      <w:proofErr w:type="spellStart"/>
+      <w:r>
+        <w:rPr>
+          <w:i/>
+        </w:rPr>
         <w:t>JetYak</w:t>
       </w:r>
       <w:proofErr w:type="spellEnd"/>
       <w:r>
+        <w:rPr>
+          <w:i/>
+        </w:rPr>
         <w:t xml:space="preserve"> with the </w:t>
       </w:r>
       <w:proofErr w:type="spellStart"/>
       <w:r>
+        <w:rPr>
+          <w:i/>
+        </w:rPr>
         <w:t>SandSharks</w:t>
       </w:r>
       <w:proofErr w:type="spellEnd"/>
       <w:r>
-        <w:t xml:space="preserve"> following recording </w:t>
-      </w:r>
-      <w:proofErr w:type="spellStart"/>
-      <w:r>
-        <w:t>iUSBL</w:t>
-      </w:r>
-      <w:proofErr w:type="spellEnd"/>
-      <w:r>
-        <w:t xml:space="preserve"> positions and acoustic Doppler shift data.</w:t>
-      </w:r>
-      <w:bookmarkStart w:id="0" w:name="_GoBack"/>
-      <w:bookmarkEnd w:id="0"/>
-    </w:p>
-    <w:p>
-      <w:pPr>
-        <w:spacing w:line="240" w:lineRule="auto"/>
-      </w:pPr>
-      <w:r>
-        <w:rPr>
-          <w:b/>
-          <w:i/>
-        </w:rPr>
-        <w:t>Site Information:</w:t>
-      </w:r>
-    </w:p>
-    <w:p>
-      <w:pPr>
-        <w:spacing w:line="240" w:lineRule="auto"/>
-        <w:rPr>
-          <w:b/>
-        </w:rPr>
-      </w:pPr>
-    </w:p>
-    <w:p>
-      <w:pPr>
-        <w:spacing w:line="240" w:lineRule="auto"/>
-        <w:rPr>
-          <w:b/>
-        </w:rPr>
-      </w:pPr>
-      <w:r>
-        <w:rPr>
-          <w:b/>
-        </w:rPr>
-        <w:t xml:space="preserve">Site 1: </w:t>
-      </w:r>
-      <w:proofErr w:type="spellStart"/>
-      <w:r>
-        <w:rPr>
-          <w:b/>
-        </w:rPr>
-        <w:t>Ashumet</w:t>
-      </w:r>
-      <w:proofErr w:type="spellEnd"/>
-      <w:r>
-        <w:rPr>
-          <w:b/>
-        </w:rPr>
-        <w:t xml:space="preserve"> Pond</w:t>
-      </w:r>
-    </w:p>
-    <w:p>
-      <w:pPr>
-        <w:spacing w:line="240" w:lineRule="auto"/>
-        <w:rPr>
-          <w:b/>
-          <w:i/>
-        </w:rPr>
-      </w:pPr>
-    </w:p>
-    <w:p>
-      <w:pPr>
-        <w:spacing w:line="240" w:lineRule="auto"/>
-        <w:rPr>
-          <w:i/>
-        </w:rPr>
-      </w:pPr>
-      <w:r>
-        <w:rPr>
-          <w:i/>
-        </w:rPr>
-        <w:t xml:space="preserve">Information: </w:t>
-      </w:r>
-      <w:r>
-        <w:rPr>
-          <w:i/>
-        </w:rPr>
-        <w:t>Public boat launch</w:t>
-      </w:r>
-    </w:p>
-    <w:p>
-      <w:pPr>
-        <w:spacing w:line="240" w:lineRule="auto"/>
-      </w:pPr>
-      <w:r>
-        <w:rPr>
-          <w:i/>
-        </w:rPr>
-        <w:t xml:space="preserve">Water Depth: </w:t>
-      </w:r>
-      <w:r>
-        <w:t>5-65ft</w:t>
-      </w:r>
-      <w:r>
-        <w:t xml:space="preserve">.  </w:t>
-      </w:r>
-    </w:p>
-    <w:p>
-      <w:pPr>
-        <w:spacing w:line="240" w:lineRule="auto"/>
-      </w:pPr>
-      <w:r>
-        <w:rPr>
-          <w:i/>
-        </w:rPr>
-        <w:t xml:space="preserve">Current and Tides: </w:t>
-      </w:r>
-    </w:p>
-    <w:p>
-      <w:pPr>
-        <w:spacing w:line="240" w:lineRule="auto"/>
-        <w:rPr>
-          <w:i/>
-        </w:rPr>
-      </w:pPr>
-      <w:r>
-        <w:rPr>
-          <w:i/>
-        </w:rPr>
-        <w:t xml:space="preserve">Desired Surveys: </w:t>
-      </w:r>
-      <w:proofErr w:type="spellStart"/>
-      <w:r>
-        <w:rPr>
-          <w:i/>
-        </w:rPr>
-        <w:t>Jetyak</w:t>
-      </w:r>
-      <w:proofErr w:type="spellEnd"/>
-      <w:r>
-        <w:rPr>
-          <w:i/>
-        </w:rPr>
-        <w:t xml:space="preserve"> shakedown and equipment tests.  </w:t>
-      </w:r>
-      <w:proofErr w:type="spellStart"/>
-      <w:r>
-        <w:rPr>
-          <w:i/>
-        </w:rPr>
-        <w:t>SandShark</w:t>
-      </w:r>
-      <w:proofErr w:type="spellEnd"/>
-      <w:r>
-        <w:rPr>
-          <w:i/>
-        </w:rPr>
-        <w:t xml:space="preserve"> shakedown and equipment tests followed by lawnmower surveys</w:t>
+        <w:rPr>
+          <w:i/>
+        </w:rPr>
+        <w:t xml:space="preserve"> following</w:t>
+      </w:r>
+      <w:r>
+        <w:rPr>
+          <w:i/>
+        </w:rPr>
+        <w:t xml:space="preserve"> to record current and Doppler data</w:t>
       </w:r>
       <w:r>
         <w:rPr>
@@ -1110,197 +1337,24 @@
     </w:p>
     <w:p>
       <w:pPr>
-        <w:spacing w:line="240" w:lineRule="auto"/>
-      </w:pPr>
-      <w:r>
-        <w:rPr>
-          <w:i/>
-          <w:highlight w:val="yellow"/>
-        </w:rPr>
-        <w:t xml:space="preserve">Obstructions/keep-out: </w:t>
-      </w:r>
-      <w:r>
-        <w:rPr>
-          <w:highlight w:val="yellow"/>
-        </w:rPr>
-        <w:t>GPS coordinates</w:t>
-      </w:r>
-    </w:p>
-    <w:p>
-      <w:pPr>
-        <w:spacing w:line="240" w:lineRule="auto"/>
-        <w:rPr>
-          <w:b/>
-        </w:rPr>
-      </w:pPr>
-    </w:p>
-    <w:p>
-      <w:pPr>
-        <w:spacing w:line="240" w:lineRule="auto"/>
-        <w:rPr>
-          <w:b/>
-        </w:rPr>
-      </w:pPr>
-      <w:r>
-        <w:rPr>
-          <w:b/>
-        </w:rPr>
-        <w:t xml:space="preserve">Site 2: </w:t>
-      </w:r>
-      <w:r>
-        <w:rPr>
-          <w:b/>
-        </w:rPr>
-        <w:t>Charles River/MIT Sailing Pavilion</w:t>
-      </w:r>
-    </w:p>
-    <w:p>
-      <w:pPr>
-        <w:spacing w:line="240" w:lineRule="auto"/>
-        <w:rPr>
-          <w:b/>
-          <w:i/>
-        </w:rPr>
-      </w:pPr>
-    </w:p>
-    <w:p>
-      <w:pPr>
-        <w:spacing w:line="240" w:lineRule="auto"/>
-        <w:rPr>
-          <w:i/>
-        </w:rPr>
-      </w:pPr>
-      <w:r>
-        <w:rPr>
-          <w:i/>
-        </w:rPr>
-        <w:t xml:space="preserve">Information: </w:t>
-      </w:r>
-      <w:r>
-        <w:rPr>
-          <w:i/>
-        </w:rPr>
-        <w:t>Time on the water limited by crew shells in the early morning and sailing classes after lunch</w:t>
-      </w:r>
-    </w:p>
-    <w:p>
-      <w:pPr>
-        <w:spacing w:line="240" w:lineRule="auto"/>
-      </w:pPr>
-      <w:r>
-        <w:rPr>
-          <w:i/>
-        </w:rPr>
-        <w:t xml:space="preserve">Water depth: </w:t>
-      </w:r>
-      <w:r>
-        <w:t>9-18ft</w:t>
-      </w:r>
-    </w:p>
-    <w:p>
-      <w:pPr>
-        <w:spacing w:line="240" w:lineRule="auto"/>
-      </w:pPr>
-      <w:r>
-        <w:rPr>
-          <w:i/>
-        </w:rPr>
-        <w:t xml:space="preserve">Current and tides: </w:t>
-      </w:r>
-    </w:p>
-    <w:p>
-      <w:pPr>
-        <w:spacing w:line="240" w:lineRule="auto"/>
-        <w:rPr>
-          <w:i/>
-        </w:rPr>
-      </w:pPr>
-      <w:r>
-        <w:rPr>
-          <w:i/>
-        </w:rPr>
-        <w:t xml:space="preserve">Desired Surveys: </w:t>
-      </w:r>
-      <w:r>
-        <w:rPr>
-          <w:i/>
-        </w:rPr>
-        <w:t xml:space="preserve">Lawnmower patterns led by the </w:t>
-      </w:r>
-      <w:proofErr w:type="spellStart"/>
-      <w:r>
-        <w:rPr>
-          <w:i/>
-        </w:rPr>
-        <w:t>JetYak</w:t>
-      </w:r>
-      <w:proofErr w:type="spellEnd"/>
-      <w:r>
-        <w:rPr>
-          <w:i/>
-        </w:rPr>
-        <w:t xml:space="preserve"> with the </w:t>
-      </w:r>
-      <w:proofErr w:type="spellStart"/>
-      <w:r>
-        <w:rPr>
-          <w:i/>
-        </w:rPr>
-        <w:t>SandSharks</w:t>
-      </w:r>
-      <w:proofErr w:type="spellEnd"/>
-      <w:r>
-        <w:rPr>
-          <w:i/>
-        </w:rPr>
-        <w:t xml:space="preserve"> following</w:t>
-      </w:r>
-      <w:r>
-        <w:rPr>
-          <w:i/>
-        </w:rPr>
-        <w:t>.</w:t>
-      </w:r>
-    </w:p>
-    <w:p>
-      <w:pPr>
-        <w:spacing w:line="240" w:lineRule="auto"/>
-      </w:pPr>
-      <w:r>
-        <w:rPr>
-          <w:i/>
-          <w:highlight w:val="yellow"/>
-        </w:rPr>
-        <w:t>Obstructions/keep-out:</w:t>
-      </w:r>
-    </w:p>
-    <w:p>
-      <w:pPr>
-        <w:rPr>
-          <w:b/>
-        </w:rPr>
-      </w:pPr>
-      <w:r>
-        <w:rPr>
-          <w:b/>
-        </w:rPr>
-        <w:br w:type="page"/>
-      </w:r>
-    </w:p>
-    <w:p>
-      <w:pPr>
-        <w:spacing w:line="240" w:lineRule="auto"/>
-        <w:rPr>
-          <w:b/>
-          <w:i/>
-        </w:rPr>
-      </w:pPr>
-      <w:r>
-        <w:rPr>
-          <w:b/>
-          <w:i/>
-        </w:rPr>
-        <w:lastRenderedPageBreak/>
+        <w:rPr>
+          <w:b/>
+        </w:rPr>
+      </w:pPr>
+    </w:p>
+    <w:p>
+      <w:pPr>
+        <w:spacing w:line="240" w:lineRule="auto"/>
+        <w:rPr>
+          <w:b/>
+          <w:i/>
+        </w:rPr>
+      </w:pPr>
+      <w:r>
+        <w:rPr>
+          <w:b/>
+          <w:i/>
+        </w:rPr>
         <w:t>Science objectives:</w:t>
       </w:r>
     </w:p>
@@ -1334,56 +1388,23 @@
         <w:spacing w:line="240" w:lineRule="auto"/>
       </w:pPr>
       <w:r>
-        <w:t>Baseline comparison between sonars for lines with kelp on them.</w:t>
-      </w:r>
-    </w:p>
-    <w:p>
-      <w:pPr>
-        <w:numPr>
-          <w:ilvl w:val="0"/>
-          <w:numId w:val="4"/>
-        </w:numPr>
-        <w:spacing w:line="240" w:lineRule="auto"/>
-      </w:pPr>
-      <w:r>
-        <w:t>Evaluate EK80 ability to detect kelp on lines, assess variability across field, and provide frequency-dependent information for kelp and fish scattering from below and above.</w:t>
-      </w:r>
-    </w:p>
-    <w:p>
-      <w:pPr>
-        <w:numPr>
-          <w:ilvl w:val="0"/>
-          <w:numId w:val="4"/>
-        </w:numPr>
-        <w:spacing w:line="240" w:lineRule="auto"/>
-      </w:pPr>
-      <w:r>
-        <w:t>Assess EK80/Ping on ASV and EK80 on AUV based on range to kelp: vary sensor depth (AUV multi-depth mission, ASV lower pole).</w:t>
-      </w:r>
-    </w:p>
-    <w:p>
-      <w:pPr>
-        <w:numPr>
-          <w:ilvl w:val="0"/>
-          <w:numId w:val="4"/>
-        </w:numPr>
-        <w:spacing w:line="240" w:lineRule="auto"/>
-      </w:pPr>
-      <w:r>
-        <w:t>Assess acoustic variability in EK80 and Ping from ASV, EK80 on AUV (Repeat passes over same line).</w:t>
-      </w:r>
-    </w:p>
-    <w:p>
-      <w:pPr>
-        <w:spacing w:line="240" w:lineRule="auto"/>
-      </w:pPr>
-    </w:p>
-    <w:p>
-      <w:pPr>
-        <w:spacing w:line="240" w:lineRule="auto"/>
-      </w:pPr>
-      <w:r>
-        <w:t>Structural engineering:</w:t>
+        <w:t>Assess the viability of using Doppler shift to measure relative water referenced speed between a source and receiver.</w:t>
+      </w:r>
+    </w:p>
+    <w:p>
+      <w:pPr>
+        <w:spacing w:line="240" w:lineRule="auto"/>
+      </w:pPr>
+    </w:p>
+    <w:p>
+      <w:pPr>
+        <w:spacing w:line="240" w:lineRule="auto"/>
+      </w:pPr>
+      <w:r>
+        <w:t>Hydrodynamics</w:t>
+      </w:r>
+      <w:r>
+        <w:t>:</w:t>
       </w:r>
     </w:p>
     <w:p>
@@ -1395,7 +1416,15 @@
         <w:spacing w:line="240" w:lineRule="auto"/>
       </w:pPr>
       <w:r>
-        <w:t>Line locations/behavior v. time?</w:t>
+        <w:t xml:space="preserve">Determine a speed vs propeller RPM table for each </w:t>
+      </w:r>
+      <w:proofErr w:type="spellStart"/>
+      <w:r>
+        <w:t>SandShark</w:t>
+      </w:r>
+      <w:proofErr w:type="spellEnd"/>
+      <w:r>
+        <w:t xml:space="preserve"> in its current configuration.</w:t>
       </w:r>
     </w:p>
     <w:p>
@@ -1420,31 +1449,7 @@
         <w:spacing w:line="240" w:lineRule="auto"/>
       </w:pPr>
       <w:r>
-        <w:t>Variability of Nitrate, salinity, D O2, temperature etc. over entire farm site mapping, correlation with growth?</w:t>
-      </w:r>
-    </w:p>
-    <w:p>
-      <w:pPr>
-        <w:numPr>
-          <w:ilvl w:val="0"/>
-          <w:numId w:val="6"/>
-        </w:numPr>
-        <w:spacing w:line="240" w:lineRule="auto"/>
-      </w:pPr>
-      <w:r>
-        <w:t>Variability v. depth?</w:t>
-      </w:r>
-    </w:p>
-    <w:p>
-      <w:pPr>
-        <w:numPr>
-          <w:ilvl w:val="0"/>
-          <w:numId w:val="6"/>
-        </w:numPr>
-        <w:spacing w:line="240" w:lineRule="auto"/>
-      </w:pPr>
-      <w:r>
-        <w:t>Upstream v. downstream?</w:t>
+        <w:t>Measure current in the Charles River to validate output of Extended Kalman Filter.</w:t>
       </w:r>
     </w:p>
     <w:p>
@@ -1485,13 +1490,66 @@
         </w:numPr>
         <w:spacing w:line="240" w:lineRule="auto"/>
       </w:pPr>
-      <w:proofErr w:type="spellStart"/>
-      <w:r>
-        <w:t>Ashumet</w:t>
-      </w:r>
-      <w:proofErr w:type="spellEnd"/>
-      <w:r>
-        <w:t xml:space="preserve"> Pond: Lawnmower survey recording </w:t>
+      <w:r>
+        <w:t>position</w:t>
+      </w:r>
+      <w:bookmarkStart w:id="1" w:name="_Hlk17711627"/>
+      <w:r>
+        <w:t>(</w:t>
+      </w:r>
+      <w:proofErr w:type="spellStart"/>
+      <w:r>
+        <w:t>piUSBL</w:t>
+      </w:r>
+      <w:proofErr w:type="spellEnd"/>
+      <w:r>
+        <w:t>)</w:t>
+      </w:r>
+      <w:bookmarkEnd w:id="1"/>
+      <w:r>
+        <w:t xml:space="preserve">, </w:t>
+      </w:r>
+      <w:r>
+        <w:t>course over ground(</w:t>
+      </w:r>
+      <w:proofErr w:type="spellStart"/>
+      <w:r>
+        <w:t>piUSBL</w:t>
+      </w:r>
+      <w:proofErr w:type="spellEnd"/>
+      <w:r>
+        <w:t>), speed over ground(</w:t>
+      </w:r>
+      <w:proofErr w:type="spellStart"/>
+      <w:r>
+        <w:t>piUSBL</w:t>
+      </w:r>
+      <w:proofErr w:type="spellEnd"/>
+      <w:r>
+        <w:t xml:space="preserve">), </w:t>
+      </w:r>
+      <w:proofErr w:type="gramStart"/>
+      <w:r>
+        <w:t>heading</w:t>
+      </w:r>
+      <w:r>
+        <w:t>(</w:t>
+      </w:r>
+      <w:proofErr w:type="gramEnd"/>
+      <w:r>
+        <w:t>AHRS)</w:t>
+      </w:r>
+      <w:r>
+        <w:t xml:space="preserve">, </w:t>
+      </w:r>
+      <w:r>
+        <w:t>propeller RPM</w:t>
+      </w:r>
+      <w:r>
+        <w:t>(front seat?)</w:t>
+      </w:r>
+      <w:r>
+        <w:t xml:space="preserve">, </w:t>
       </w:r>
       <w:proofErr w:type="spellStart"/>
       <w:r>
@@ -1499,7 +1557,27 @@
       </w:r>
       <w:proofErr w:type="spellEnd"/>
       <w:r>
-        <w:t xml:space="preserve"> position and propeller RPM at varying propeller RPM to determine speed vs propeller RPM curve</w:t>
+        <w:t xml:space="preserve"> Doppler</w:t>
+      </w:r>
+      <w:r>
+        <w:t>(new system?)</w:t>
+      </w:r>
+    </w:p>
+    <w:p>
+      <w:pPr>
+        <w:numPr>
+          <w:ilvl w:val="0"/>
+          <w:numId w:val="3"/>
+        </w:numPr>
+        <w:spacing w:line="240" w:lineRule="auto"/>
+      </w:pPr>
+      <w:proofErr w:type="spellStart"/>
+      <w:r>
+        <w:t>JetYak</w:t>
+      </w:r>
+      <w:proofErr w:type="spellEnd"/>
+      <w:r>
+        <w:t>:</w:t>
       </w:r>
     </w:p>
     <w:p>
@@ -1510,16 +1588,40 @@
         </w:numPr>
         <w:spacing w:line="240" w:lineRule="auto"/>
       </w:pPr>
-      <w:r>
-        <w:t xml:space="preserve">Charles River: Lawnmower survey patterns following the </w:t>
-      </w:r>
-      <w:proofErr w:type="spellStart"/>
-      <w:r>
-        <w:t>Jetyak</w:t>
-      </w:r>
-      <w:proofErr w:type="spellEnd"/>
-      <w:r>
-        <w:t xml:space="preserve"> while recording </w:t>
+      <w:proofErr w:type="gramStart"/>
+      <w:r>
+        <w:t>P</w:t>
+      </w:r>
+      <w:r>
+        <w:t>osition</w:t>
+      </w:r>
+      <w:r>
+        <w:t>(</w:t>
+      </w:r>
+      <w:proofErr w:type="gramEnd"/>
+      <w:r>
+        <w:t>GPS)</w:t>
+      </w:r>
+      <w:r>
+        <w:t>, course over ground</w:t>
+      </w:r>
+      <w:r>
+        <w:t>(GPS)</w:t>
+      </w:r>
+      <w:r>
+        <w:t>, speed over ground</w:t>
+      </w:r>
+      <w:r>
+        <w:t>(GPS)</w:t>
+      </w:r>
+      <w:r>
+        <w:t>, current</w:t>
+      </w:r>
+      <w:r>
+        <w:t>(DVL)</w:t>
+      </w:r>
+      <w:r>
+        <w:t xml:space="preserve">, </w:t>
       </w:r>
       <w:proofErr w:type="spellStart"/>
       <w:r>
@@ -1527,39 +1629,16 @@
       </w:r>
       <w:proofErr w:type="spellEnd"/>
       <w:r>
-        <w:t xml:space="preserve"> position and propeller RPM</w:t>
-      </w:r>
-      <w:r>
-        <w:t>.</w:t>
-      </w:r>
-    </w:p>
-    <w:p>
-      <w:pPr>
-        <w:numPr>
-          <w:ilvl w:val="0"/>
-          <w:numId w:val="3"/>
-        </w:numPr>
-        <w:spacing w:line="240" w:lineRule="auto"/>
-      </w:pPr>
-      <w:proofErr w:type="spellStart"/>
-      <w:r>
-        <w:t>JetYak</w:t>
-      </w:r>
-      <w:proofErr w:type="spellEnd"/>
-      <w:r>
-        <w:t>:</w:t>
-      </w:r>
-    </w:p>
-    <w:p>
-      <w:pPr>
-        <w:numPr>
-          <w:ilvl w:val="1"/>
-          <w:numId w:val="3"/>
-        </w:numPr>
-        <w:spacing w:line="240" w:lineRule="auto"/>
-      </w:pPr>
-      <w:r>
-        <w:t>Lawnmower survey pattern to collect current profiles</w:t>
+        <w:t xml:space="preserve"> Doppler</w:t>
+      </w:r>
+      <w:r>
+        <w:t>(new system?)</w:t>
+      </w:r>
+      <w:r>
+        <w:t>, heading</w:t>
+      </w:r>
+      <w:r>
+        <w:t>(AHRS?)</w:t>
       </w:r>
     </w:p>
     <w:p>
@@ -1574,7 +1653,7 @@
     </w:p>
     <w:p/>
     <w:sectPr>
-      <w:footerReference w:type="default" r:id="rId9"/>
+      <w:footerReference w:type="default" r:id="rId10"/>
       <w:pgSz w:w="12240" w:h="15840"/>
       <w:pgMar w:top="1440" w:right="1440" w:bottom="1440" w:left="1440" w:header="0" w:footer="720" w:gutter="0"/>
       <w:pgNumType w:start="1"/>
@@ -3349,4 +3428,16 @@
   </a:objectDefaults>
   <a:extraClrSchemeLst/>
 </a:theme>
+</file>
+
+<file path=customXml/item1.xml><?xml version="1.0" encoding="utf-8"?>
+<b:Sources xmlns:b="http://schemas.openxmlformats.org/officeDocument/2006/bibliography" xmlns="http://schemas.openxmlformats.org/officeDocument/2006/bibliography" SelectedStyle="\APASixthEditionOfficeOnline.xsl" StyleName="APA" Version="6"/>
+</file>
+
+<file path=customXml/itemProps1.xml><?xml version="1.0" encoding="utf-8"?>
+<ds:datastoreItem xmlns:ds="http://schemas.openxmlformats.org/officeDocument/2006/customXml" ds:itemID="{25B58B5E-3990-4659-97FF-39200A0560BC}">
+  <ds:schemaRefs>
+    <ds:schemaRef ds:uri="http://schemas.openxmlformats.org/officeDocument/2006/bibliography"/>
+  </ds:schemaRefs>
+</ds:datastoreItem>
 </file>
</xml_diff>